<commit_message>
iupdated  Please enter the commit message for your changes. Lines starting
</commit_message>
<xml_diff>
--- a/Documents/Sprint Plan/sprint planning.docx
+++ b/Documents/Sprint Plan/sprint planning.docx
@@ -1,6 +1,6 @@
 
 <file path=word/document.xml><?xml version="1.0" encoding="utf-8"?>
-<w:document xmlns:wpc="http://schemas.microsoft.com/office/word/2010/wordprocessingCanvas" xmlns:cx="http://schemas.microsoft.com/office/drawing/2014/chartex" xmlns:cx1="http://schemas.microsoft.com/office/drawing/2015/9/8/chartex" xmlns:cx2="http://schemas.microsoft.com/office/drawing/2015/10/21/chartex" xmlns:cx3="http://schemas.microsoft.com/office/drawing/2016/5/9/chartex" xmlns:cx4="http://schemas.microsoft.com/office/drawing/2016/5/10/chartex" xmlns:cx5="http://schemas.microsoft.com/office/drawing/2016/5/11/chartex" xmlns:mc="http://schemas.openxmlformats.org/markup-compatibility/2006" xmlns:o="urn:schemas-microsoft-com:office:office" xmlns:r="http://schemas.openxmlformats.org/officeDocument/2006/relationships" xmlns:m="http://schemas.openxmlformats.org/officeDocument/2006/math" xmlns:v="urn:schemas-microsoft-com:vml" xmlns:wp14="http://schemas.microsoft.com/office/word/2010/wordprocessingDrawing" xmlns:wp="http://schemas.openxmlformats.org/drawingml/2006/wordprocessingDrawing" xmlns:w10="urn:schemas-microsoft-com:office:word" xmlns:w="http://schemas.openxmlformats.org/wordprocessingml/2006/main" xmlns:w14="http://schemas.microsoft.com/office/word/2010/wordml" xmlns:w15="http://schemas.microsoft.com/office/word/2012/wordml" xmlns:w16se="http://schemas.microsoft.com/office/word/2015/wordml/symex" xmlns:wpg="http://schemas.microsoft.com/office/word/2010/wordprocessingGroup" xmlns:wpi="http://schemas.microsoft.com/office/word/2010/wordprocessingInk" xmlns:wne="http://schemas.microsoft.com/office/word/2006/wordml" xmlns:wps="http://schemas.microsoft.com/office/word/2010/wordprocessingShape" mc:Ignorable="w14 w15 w16se wp14">
+<w:document xmlns:wpc="http://schemas.microsoft.com/office/word/2010/wordprocessingCanvas" xmlns:cx="http://schemas.microsoft.com/office/drawing/2014/chartex" xmlns:cx1="http://schemas.microsoft.com/office/drawing/2015/9/8/chartex" xmlns:cx2="http://schemas.microsoft.com/office/drawing/2015/10/21/chartex" xmlns:mc="http://schemas.openxmlformats.org/markup-compatibility/2006" xmlns:o="urn:schemas-microsoft-com:office:office" xmlns:r="http://schemas.openxmlformats.org/officeDocument/2006/relationships" xmlns:m="http://schemas.openxmlformats.org/officeDocument/2006/math" xmlns:v="urn:schemas-microsoft-com:vml" xmlns:wp14="http://schemas.microsoft.com/office/word/2010/wordprocessingDrawing" xmlns:wp="http://schemas.openxmlformats.org/drawingml/2006/wordprocessingDrawing" xmlns:w10="urn:schemas-microsoft-com:office:word" xmlns:w="http://schemas.openxmlformats.org/wordprocessingml/2006/main" xmlns:w14="http://schemas.microsoft.com/office/word/2010/wordml" xmlns:w15="http://schemas.microsoft.com/office/word/2012/wordml" xmlns:w16se="http://schemas.microsoft.com/office/word/2015/wordml/symex" xmlns:wpg="http://schemas.microsoft.com/office/word/2010/wordprocessingGroup" xmlns:wpi="http://schemas.microsoft.com/office/word/2010/wordprocessingInk" xmlns:wne="http://schemas.microsoft.com/office/word/2006/wordml" xmlns:wps="http://schemas.microsoft.com/office/word/2010/wordprocessingShape" mc:Ignorable="w14 w15 w16se wp14">
   <w:background w:color="FFFFFF"/>
   <w:body>
     <w:p>
@@ -211,19 +211,9 @@
             <w:tcW w:w="3525" w:type="dxa"/>
           </w:tcPr>
           <w:p>
-            <w:proofErr w:type="spellStart"/>
             <w:r>
-              <w:t>Damianidis</w:t>
+              <w:t>Damianidis, Zisis</w:t>
             </w:r>
-            <w:proofErr w:type="spellEnd"/>
-            <w:r>
-              <w:t xml:space="preserve">, </w:t>
-            </w:r>
-            <w:proofErr w:type="spellStart"/>
-            <w:r>
-              <w:t>Zisis</w:t>
-            </w:r>
-            <w:proofErr w:type="spellEnd"/>
           </w:p>
           <w:p>
             <w:r>
@@ -232,15 +222,7 @@
           </w:p>
           <w:p>
             <w:r>
-              <w:t>Khan, Al-</w:t>
-            </w:r>
-            <w:proofErr w:type="spellStart"/>
-            <w:r>
-              <w:t>Mohaiminul</w:t>
-            </w:r>
-            <w:proofErr w:type="spellEnd"/>
-            <w:r>
-              <w:t xml:space="preserve"> Islam</w:t>
+              <w:t>Khan, Al-Mohaiminul Islam</w:t>
             </w:r>
           </w:p>
           <w:p>
@@ -249,34 +231,14 @@
             </w:r>
           </w:p>
           <w:p>
-            <w:proofErr w:type="spellStart"/>
             <w:r>
-              <w:t>Hadzhiev</w:t>
+              <w:t>Hadzhiev, Tsanko</w:t>
             </w:r>
-            <w:proofErr w:type="spellEnd"/>
-            <w:r>
-              <w:t xml:space="preserve">, </w:t>
-            </w:r>
-            <w:proofErr w:type="spellStart"/>
-            <w:r>
-              <w:t>Tsanko</w:t>
-            </w:r>
-            <w:proofErr w:type="spellEnd"/>
           </w:p>
           <w:p>
-            <w:proofErr w:type="spellStart"/>
             <w:r>
-              <w:t>Hadzhinikolov</w:t>
+              <w:t>Hadzhinikolov, Mihail</w:t>
             </w:r>
-            <w:proofErr w:type="spellEnd"/>
-            <w:r>
-              <w:t xml:space="preserve">, </w:t>
-            </w:r>
-            <w:proofErr w:type="spellStart"/>
-            <w:r>
-              <w:t>Mihail</w:t>
-            </w:r>
-            <w:proofErr w:type="spellEnd"/>
           </w:p>
         </w:tc>
       </w:tr>
@@ -424,7 +386,12 @@
           </w:tcPr>
           <w:p>
             <w:r>
-              <w:t>11/10/16</w:t>
+              <w:t>15/11</w:t>
+            </w:r>
+            <w:bookmarkStart w:id="1" w:name="_GoBack"/>
+            <w:bookmarkEnd w:id="1"/>
+            <w:r>
+              <w:t>/16</w:t>
             </w:r>
           </w:p>
         </w:tc>
@@ -483,7 +450,7 @@
           </w:tcPr>
           <w:p>
             <w:r>
-              <w:t>0.1</w:t>
+              <w:t>0.2</w:t>
             </w:r>
           </w:p>
         </w:tc>
@@ -581,16 +548,8 @@
         <w:rPr>
           <w:b/>
         </w:rPr>
-        <w:t>……………………………………………………………………………………</w:t>
+        <w:t>………………………………………………………………………………………..</w:t>
       </w:r>
-      <w:proofErr w:type="gramStart"/>
-      <w:r>
-        <w:rPr>
-          <w:b/>
-        </w:rPr>
-        <w:t>…..</w:t>
-      </w:r>
-      <w:proofErr w:type="gramEnd"/>
       <w:r>
         <w:rPr>
           <w:b/>
@@ -639,14 +598,12 @@
         </w:rPr>
         <w:t>…………………………………………</w:t>
       </w:r>
-      <w:proofErr w:type="gramStart"/>
       <w:r>
         <w:rPr>
           <w:b/>
         </w:rPr>
         <w:t>…..</w:t>
       </w:r>
-      <w:proofErr w:type="gramEnd"/>
       <w:r>
         <w:rPr>
           <w:b/>
@@ -666,8 +623,8 @@
       <w:pPr>
         <w:pStyle w:val="Heading1"/>
       </w:pPr>
-      <w:bookmarkStart w:id="1" w:name="_db1004zb0w5x" w:colFirst="0" w:colLast="0"/>
-      <w:bookmarkEnd w:id="1"/>
+      <w:bookmarkStart w:id="2" w:name="_db1004zb0w5x" w:colFirst="0" w:colLast="0"/>
+      <w:bookmarkEnd w:id="2"/>
     </w:p>
     <w:p/>
     <w:p/>
@@ -699,8 +656,8 @@
           <w:szCs w:val="48"/>
         </w:rPr>
       </w:pPr>
-      <w:bookmarkStart w:id="2" w:name="_3oe1uccu6ojy" w:colFirst="0" w:colLast="0"/>
-      <w:bookmarkEnd w:id="2"/>
+      <w:bookmarkStart w:id="3" w:name="_3oe1uccu6ojy" w:colFirst="0" w:colLast="0"/>
+      <w:bookmarkEnd w:id="3"/>
       <w:r>
         <w:rPr>
           <w:sz w:val="48"/>
@@ -716,15 +673,7 @@
         <w:t>This document will outline the sprint planning</w:t>
       </w:r>
       <w:r>
-        <w:t xml:space="preserve"> for RCAEA Project to be developed by Tanks &amp; Co.™ The application allows the user to simulate cultivating specific crop(s) in an area of land during a certain length of time. By using this </w:t>
-      </w:r>
-      <w:proofErr w:type="gramStart"/>
-      <w:r>
-        <w:t>application</w:t>
-      </w:r>
-      <w:proofErr w:type="gramEnd"/>
-      <w:r>
-        <w:t xml:space="preserve"> they can determine when, where, and what crops to place in a specified piece of land. It will help the user make a cultivation plan for a certain area of land based on real land data. It considers regions factors such as weather whereby the user can select which outdoor agricultural crops to place in an area. The simulation will use real data on the crop and simulate its growth based on external and internal determinate factors. RCAEA will take all these factors into account and determine an estimated cost and production outcome. Data will be saved in a file which the user can load or keep for their own records. </w:t>
+        <w:t xml:space="preserve"> for RCAEA Project to be developed by Tanks &amp; Co.™ The application allows the user to simulate cultivating specific crop(s) in an area of land during a certain length of time. By using this application they can determine when, where, and what crops to place in a specified piece of land. It will help the user make a cultivation plan for a certain area of land based on real land data. It considers regions factors such as weather whereby the user can select which outdoor agricultural crops to place in an area. The simulation will use real data on the crop and simulate its growth based on external and internal determinate factors. RCAEA will take all these factors into account and determine an estimated cost and production outcome. Data will be saved in a file which the user can load or keep for their own records. </w:t>
       </w:r>
     </w:p>
     <w:p/>
@@ -741,8 +690,8 @@
           <w:szCs w:val="48"/>
         </w:rPr>
       </w:pPr>
-      <w:bookmarkStart w:id="3" w:name="_gohzx0qdugws" w:colFirst="0" w:colLast="0"/>
-      <w:bookmarkEnd w:id="3"/>
+      <w:bookmarkStart w:id="4" w:name="_gohzx0qdugws" w:colFirst="0" w:colLast="0"/>
+      <w:bookmarkEnd w:id="4"/>
       <w:r>
         <w:rPr>
           <w:sz w:val="48"/>
@@ -761,18 +710,10 @@
     </w:p>
     <w:p>
       <w:r>
-        <w:t xml:space="preserve">This document </w:t>
-      </w:r>
-      <w:proofErr w:type="gramStart"/>
-      <w:r>
-        <w:t xml:space="preserve">specifies </w:t>
+        <w:t xml:space="preserve">This document specifies </w:t>
       </w:r>
       <w:r>
-        <w:t xml:space="preserve"> sprints</w:t>
-      </w:r>
-      <w:proofErr w:type="gramEnd"/>
-      <w:r>
-        <w:t xml:space="preserve">  </w:t>
+        <w:t xml:space="preserve"> sprints  </w:t>
       </w:r>
       <w:r>
         <w:t>and tasks that are divided per sprint.</w:t>
@@ -796,15 +737,7 @@
         <w:contextualSpacing/>
       </w:pPr>
       <w:r>
-        <w:t xml:space="preserve">To </w:t>
-      </w:r>
-      <w:proofErr w:type="gramStart"/>
-      <w:r>
-        <w:t>define  tasks</w:t>
-      </w:r>
-      <w:proofErr w:type="gramEnd"/>
-      <w:r>
-        <w:t xml:space="preserve"> that need to be done</w:t>
+        <w:t>To define  tasks that need to be done</w:t>
       </w:r>
       <w:r>
         <w:t>..</w:t>
@@ -821,13 +754,8 @@
         <w:contextualSpacing/>
       </w:pPr>
       <w:r>
-        <w:t xml:space="preserve">Defining priority of each </w:t>
+        <w:t>Defining priority of each task .</w:t>
       </w:r>
-      <w:proofErr w:type="gramStart"/>
-      <w:r>
-        <w:t>task .</w:t>
-      </w:r>
-      <w:proofErr w:type="gramEnd"/>
     </w:p>
     <w:p>
       <w:pPr>
@@ -843,15 +771,7 @@
         <w:t xml:space="preserve">Defining </w:t>
       </w:r>
       <w:r>
-        <w:t xml:space="preserve">start and </w:t>
-      </w:r>
-      <w:proofErr w:type="gramStart"/>
-      <w:r>
-        <w:t>end  dates</w:t>
-      </w:r>
-      <w:proofErr w:type="gramEnd"/>
-      <w:r>
-        <w:t xml:space="preserve"> for each sprint.</w:t>
+        <w:t>start and end  dates for each sprint.</w:t>
       </w:r>
     </w:p>
     <w:p>
@@ -920,7 +840,6 @@
           <w:color w:val="2E74B5" w:themeColor="accent1" w:themeShade="BF"/>
           <w:sz w:val="48"/>
           <w:szCs w:val="48"/>
-          <w:lang w:val="en-GB" w:eastAsia="en-GB"/>
         </w:rPr>
         <w:drawing>
           <wp:inline distT="0" distB="0" distL="0" distR="0">
@@ -964,8 +883,6 @@
           </wp:inline>
         </w:drawing>
       </w:r>
-      <w:bookmarkStart w:id="4" w:name="_GoBack"/>
-      <w:bookmarkEnd w:id="4"/>
     </w:p>
     <w:p>
       <w:pPr>
@@ -995,7 +912,7 @@
 </file>
 
 <file path=word/endnotes.xml><?xml version="1.0" encoding="utf-8"?>
-<w:endnotes xmlns:wpc="http://schemas.microsoft.com/office/word/2010/wordprocessingCanvas" xmlns:cx="http://schemas.microsoft.com/office/drawing/2014/chartex" xmlns:cx1="http://schemas.microsoft.com/office/drawing/2015/9/8/chartex" xmlns:cx2="http://schemas.microsoft.com/office/drawing/2015/10/21/chartex" xmlns:cx3="http://schemas.microsoft.com/office/drawing/2016/5/9/chartex" xmlns:cx4="http://schemas.microsoft.com/office/drawing/2016/5/10/chartex" xmlns:cx5="http://schemas.microsoft.com/office/drawing/2016/5/11/chartex" xmlns:mc="http://schemas.openxmlformats.org/markup-compatibility/2006" xmlns:o="urn:schemas-microsoft-com:office:office" xmlns:r="http://schemas.openxmlformats.org/officeDocument/2006/relationships" xmlns:m="http://schemas.openxmlformats.org/officeDocument/2006/math" xmlns:v="urn:schemas-microsoft-com:vml" xmlns:wp14="http://schemas.microsoft.com/office/word/2010/wordprocessingDrawing" xmlns:wp="http://schemas.openxmlformats.org/drawingml/2006/wordprocessingDrawing" xmlns:w10="urn:schemas-microsoft-com:office:word" xmlns:w="http://schemas.openxmlformats.org/wordprocessingml/2006/main" xmlns:w14="http://schemas.microsoft.com/office/word/2010/wordml" xmlns:w15="http://schemas.microsoft.com/office/word/2012/wordml" xmlns:w16se="http://schemas.microsoft.com/office/word/2015/wordml/symex" xmlns:wpg="http://schemas.microsoft.com/office/word/2010/wordprocessingGroup" xmlns:wpi="http://schemas.microsoft.com/office/word/2010/wordprocessingInk" xmlns:wne="http://schemas.microsoft.com/office/word/2006/wordml" xmlns:wps="http://schemas.microsoft.com/office/word/2010/wordprocessingShape" mc:Ignorable="w14 w15 w16se wp14">
+<w:endnotes xmlns:wpc="http://schemas.microsoft.com/office/word/2010/wordprocessingCanvas" xmlns:cx="http://schemas.microsoft.com/office/drawing/2014/chartex" xmlns:cx1="http://schemas.microsoft.com/office/drawing/2015/9/8/chartex" xmlns:cx2="http://schemas.microsoft.com/office/drawing/2015/10/21/chartex" xmlns:mc="http://schemas.openxmlformats.org/markup-compatibility/2006" xmlns:o="urn:schemas-microsoft-com:office:office" xmlns:r="http://schemas.openxmlformats.org/officeDocument/2006/relationships" xmlns:m="http://schemas.openxmlformats.org/officeDocument/2006/math" xmlns:v="urn:schemas-microsoft-com:vml" xmlns:wp14="http://schemas.microsoft.com/office/word/2010/wordprocessingDrawing" xmlns:wp="http://schemas.openxmlformats.org/drawingml/2006/wordprocessingDrawing" xmlns:w10="urn:schemas-microsoft-com:office:word" xmlns:w="http://schemas.openxmlformats.org/wordprocessingml/2006/main" xmlns:w14="http://schemas.microsoft.com/office/word/2010/wordml" xmlns:w15="http://schemas.microsoft.com/office/word/2012/wordml" xmlns:w16se="http://schemas.microsoft.com/office/word/2015/wordml/symex" xmlns:wpg="http://schemas.microsoft.com/office/word/2010/wordprocessingGroup" xmlns:wpi="http://schemas.microsoft.com/office/word/2010/wordprocessingInk" xmlns:wne="http://schemas.microsoft.com/office/word/2006/wordml" xmlns:wps="http://schemas.microsoft.com/office/word/2010/wordprocessingShape" mc:Ignorable="w14 w15 w16se wp14">
   <w:endnote w:type="separator" w:id="-1">
     <w:p>
       <w:pPr>
@@ -1020,7 +937,7 @@
 </file>
 
 <file path=word/footnotes.xml><?xml version="1.0" encoding="utf-8"?>
-<w:footnotes xmlns:wpc="http://schemas.microsoft.com/office/word/2010/wordprocessingCanvas" xmlns:cx="http://schemas.microsoft.com/office/drawing/2014/chartex" xmlns:cx1="http://schemas.microsoft.com/office/drawing/2015/9/8/chartex" xmlns:cx2="http://schemas.microsoft.com/office/drawing/2015/10/21/chartex" xmlns:cx3="http://schemas.microsoft.com/office/drawing/2016/5/9/chartex" xmlns:cx4="http://schemas.microsoft.com/office/drawing/2016/5/10/chartex" xmlns:cx5="http://schemas.microsoft.com/office/drawing/2016/5/11/chartex" xmlns:mc="http://schemas.openxmlformats.org/markup-compatibility/2006" xmlns:o="urn:schemas-microsoft-com:office:office" xmlns:r="http://schemas.openxmlformats.org/officeDocument/2006/relationships" xmlns:m="http://schemas.openxmlformats.org/officeDocument/2006/math" xmlns:v="urn:schemas-microsoft-com:vml" xmlns:wp14="http://schemas.microsoft.com/office/word/2010/wordprocessingDrawing" xmlns:wp="http://schemas.openxmlformats.org/drawingml/2006/wordprocessingDrawing" xmlns:w10="urn:schemas-microsoft-com:office:word" xmlns:w="http://schemas.openxmlformats.org/wordprocessingml/2006/main" xmlns:w14="http://schemas.microsoft.com/office/word/2010/wordml" xmlns:w15="http://schemas.microsoft.com/office/word/2012/wordml" xmlns:w16se="http://schemas.microsoft.com/office/word/2015/wordml/symex" xmlns:wpg="http://schemas.microsoft.com/office/word/2010/wordprocessingGroup" xmlns:wpi="http://schemas.microsoft.com/office/word/2010/wordprocessingInk" xmlns:wne="http://schemas.microsoft.com/office/word/2006/wordml" xmlns:wps="http://schemas.microsoft.com/office/word/2010/wordprocessingShape" mc:Ignorable="w14 w15 w16se wp14">
+<w:footnotes xmlns:wpc="http://schemas.microsoft.com/office/word/2010/wordprocessingCanvas" xmlns:cx="http://schemas.microsoft.com/office/drawing/2014/chartex" xmlns:cx1="http://schemas.microsoft.com/office/drawing/2015/9/8/chartex" xmlns:cx2="http://schemas.microsoft.com/office/drawing/2015/10/21/chartex" xmlns:mc="http://schemas.openxmlformats.org/markup-compatibility/2006" xmlns:o="urn:schemas-microsoft-com:office:office" xmlns:r="http://schemas.openxmlformats.org/officeDocument/2006/relationships" xmlns:m="http://schemas.openxmlformats.org/officeDocument/2006/math" xmlns:v="urn:schemas-microsoft-com:vml" xmlns:wp14="http://schemas.microsoft.com/office/word/2010/wordprocessingDrawing" xmlns:wp="http://schemas.openxmlformats.org/drawingml/2006/wordprocessingDrawing" xmlns:w10="urn:schemas-microsoft-com:office:word" xmlns:w="http://schemas.openxmlformats.org/wordprocessingml/2006/main" xmlns:w14="http://schemas.microsoft.com/office/word/2010/wordml" xmlns:w15="http://schemas.microsoft.com/office/word/2012/wordml" xmlns:w16se="http://schemas.microsoft.com/office/word/2015/wordml/symex" xmlns:wpg="http://schemas.microsoft.com/office/word/2010/wordprocessingGroup" xmlns:wpi="http://schemas.microsoft.com/office/word/2010/wordprocessingInk" xmlns:wne="http://schemas.microsoft.com/office/word/2006/wordml" xmlns:wps="http://schemas.microsoft.com/office/word/2010/wordprocessingShape" mc:Ignorable="w14 w15 w16se wp14">
   <w:footnote w:type="separator" w:id="-1">
     <w:p>
       <w:pPr>
@@ -1045,13 +962,13 @@
 </file>
 
 <file path=word/header1.xml><?xml version="1.0" encoding="utf-8"?>
-<w:hdr xmlns:wpc="http://schemas.microsoft.com/office/word/2010/wordprocessingCanvas" xmlns:cx="http://schemas.microsoft.com/office/drawing/2014/chartex" xmlns:cx1="http://schemas.microsoft.com/office/drawing/2015/9/8/chartex" xmlns:cx2="http://schemas.microsoft.com/office/drawing/2015/10/21/chartex" xmlns:cx3="http://schemas.microsoft.com/office/drawing/2016/5/9/chartex" xmlns:cx4="http://schemas.microsoft.com/office/drawing/2016/5/10/chartex" xmlns:cx5="http://schemas.microsoft.com/office/drawing/2016/5/11/chartex" xmlns:mc="http://schemas.openxmlformats.org/markup-compatibility/2006" xmlns:o="urn:schemas-microsoft-com:office:office" xmlns:r="http://schemas.openxmlformats.org/officeDocument/2006/relationships" xmlns:m="http://schemas.openxmlformats.org/officeDocument/2006/math" xmlns:v="urn:schemas-microsoft-com:vml" xmlns:wp14="http://schemas.microsoft.com/office/word/2010/wordprocessingDrawing" xmlns:wp="http://schemas.openxmlformats.org/drawingml/2006/wordprocessingDrawing" xmlns:w10="urn:schemas-microsoft-com:office:word" xmlns:w="http://schemas.openxmlformats.org/wordprocessingml/2006/main" xmlns:w14="http://schemas.microsoft.com/office/word/2010/wordml" xmlns:w15="http://schemas.microsoft.com/office/word/2012/wordml" xmlns:w16se="http://schemas.microsoft.com/office/word/2015/wordml/symex" xmlns:wpg="http://schemas.microsoft.com/office/word/2010/wordprocessingGroup" xmlns:wpi="http://schemas.microsoft.com/office/word/2010/wordprocessingInk" xmlns:wne="http://schemas.microsoft.com/office/word/2006/wordml" xmlns:wps="http://schemas.microsoft.com/office/word/2010/wordprocessingShape" mc:Ignorable="w14 w15 w16se wp14">
+<w:hdr xmlns:wpc="http://schemas.microsoft.com/office/word/2010/wordprocessingCanvas" xmlns:cx="http://schemas.microsoft.com/office/drawing/2014/chartex" xmlns:cx1="http://schemas.microsoft.com/office/drawing/2015/9/8/chartex" xmlns:cx2="http://schemas.microsoft.com/office/drawing/2015/10/21/chartex" xmlns:mc="http://schemas.openxmlformats.org/markup-compatibility/2006" xmlns:o="urn:schemas-microsoft-com:office:office" xmlns:r="http://schemas.openxmlformats.org/officeDocument/2006/relationships" xmlns:m="http://schemas.openxmlformats.org/officeDocument/2006/math" xmlns:v="urn:schemas-microsoft-com:vml" xmlns:wp14="http://schemas.microsoft.com/office/word/2010/wordprocessingDrawing" xmlns:wp="http://schemas.openxmlformats.org/drawingml/2006/wordprocessingDrawing" xmlns:w10="urn:schemas-microsoft-com:office:word" xmlns:w="http://schemas.openxmlformats.org/wordprocessingml/2006/main" xmlns:w14="http://schemas.microsoft.com/office/word/2010/wordml" xmlns:w15="http://schemas.microsoft.com/office/word/2012/wordml" xmlns:w16se="http://schemas.microsoft.com/office/word/2015/wordml/symex" xmlns:wpg="http://schemas.microsoft.com/office/word/2010/wordprocessingGroup" xmlns:wpi="http://schemas.microsoft.com/office/word/2010/wordprocessingInk" xmlns:wne="http://schemas.microsoft.com/office/word/2006/wordml" xmlns:wps="http://schemas.microsoft.com/office/word/2010/wordprocessingShape" mc:Ignorable="w14 w15 w16se wp14">
   <w:p/>
 </w:hdr>
 </file>
 
 <file path=word/numbering.xml><?xml version="1.0" encoding="utf-8"?>
-<w:numbering xmlns:wpc="http://schemas.microsoft.com/office/word/2010/wordprocessingCanvas" xmlns:cx="http://schemas.microsoft.com/office/drawing/2014/chartex" xmlns:cx1="http://schemas.microsoft.com/office/drawing/2015/9/8/chartex" xmlns:cx2="http://schemas.microsoft.com/office/drawing/2015/10/21/chartex" xmlns:cx3="http://schemas.microsoft.com/office/drawing/2016/5/9/chartex" xmlns:cx4="http://schemas.microsoft.com/office/drawing/2016/5/10/chartex" xmlns:cx5="http://schemas.microsoft.com/office/drawing/2016/5/11/chartex" xmlns:mc="http://schemas.openxmlformats.org/markup-compatibility/2006" xmlns:o="urn:schemas-microsoft-com:office:office" xmlns:r="http://schemas.openxmlformats.org/officeDocument/2006/relationships" xmlns:m="http://schemas.openxmlformats.org/officeDocument/2006/math" xmlns:v="urn:schemas-microsoft-com:vml" xmlns:wp14="http://schemas.microsoft.com/office/word/2010/wordprocessingDrawing" xmlns:wp="http://schemas.openxmlformats.org/drawingml/2006/wordprocessingDrawing" xmlns:w10="urn:schemas-microsoft-com:office:word" xmlns:w="http://schemas.openxmlformats.org/wordprocessingml/2006/main" xmlns:w14="http://schemas.microsoft.com/office/word/2010/wordml" xmlns:w15="http://schemas.microsoft.com/office/word/2012/wordml" xmlns:w16se="http://schemas.microsoft.com/office/word/2015/wordml/symex" xmlns:wpg="http://schemas.microsoft.com/office/word/2010/wordprocessingGroup" xmlns:wpi="http://schemas.microsoft.com/office/word/2010/wordprocessingInk" xmlns:wne="http://schemas.microsoft.com/office/word/2006/wordml" xmlns:wps="http://schemas.microsoft.com/office/word/2010/wordprocessingShape" mc:Ignorable="w14 w15 w16se wp14">
+<w:numbering xmlns:wpc="http://schemas.microsoft.com/office/word/2010/wordprocessingCanvas" xmlns:cx="http://schemas.microsoft.com/office/drawing/2014/chartex" xmlns:cx1="http://schemas.microsoft.com/office/drawing/2015/9/8/chartex" xmlns:cx2="http://schemas.microsoft.com/office/drawing/2015/10/21/chartex" xmlns:mc="http://schemas.openxmlformats.org/markup-compatibility/2006" xmlns:o="urn:schemas-microsoft-com:office:office" xmlns:r="http://schemas.openxmlformats.org/officeDocument/2006/relationships" xmlns:m="http://schemas.openxmlformats.org/officeDocument/2006/math" xmlns:v="urn:schemas-microsoft-com:vml" xmlns:wp14="http://schemas.microsoft.com/office/word/2010/wordprocessingDrawing" xmlns:wp="http://schemas.openxmlformats.org/drawingml/2006/wordprocessingDrawing" xmlns:w10="urn:schemas-microsoft-com:office:word" xmlns:w="http://schemas.openxmlformats.org/wordprocessingml/2006/main" xmlns:w14="http://schemas.microsoft.com/office/word/2010/wordml" xmlns:w15="http://schemas.microsoft.com/office/word/2012/wordml" xmlns:w16se="http://schemas.microsoft.com/office/word/2015/wordml/symex" xmlns:wpg="http://schemas.microsoft.com/office/word/2010/wordprocessingGroup" xmlns:wpi="http://schemas.microsoft.com/office/word/2010/wordprocessingInk" xmlns:wne="http://schemas.microsoft.com/office/word/2006/wordml" xmlns:wps="http://schemas.microsoft.com/office/word/2010/wordprocessingShape" mc:Ignorable="w14 w15 w16se wp14">
   <w:abstractNum w:abstractNumId="0" w15:restartNumberingAfterBreak="0">
     <w:nsid w:val="03C6668E"/>
     <w:multiLevelType w:val="multilevel"/>
@@ -6177,7 +6094,7 @@
       </w:pPr>
     </w:pPrDefault>
   </w:docDefaults>
-  <w:latentStyles w:defLockedState="0" w:defUIPriority="99" w:defSemiHidden="0" w:defUnhideWhenUsed="0" w:defQFormat="0" w:count="374">
+  <w:latentStyles w:defLockedState="0" w:defUIPriority="99" w:defSemiHidden="0" w:defUnhideWhenUsed="0" w:defQFormat="0" w:count="372">
     <w:lsdException w:name="Normal" w:uiPriority="0" w:qFormat="1"/>
     <w:lsdException w:name="heading 1" w:uiPriority="9" w:qFormat="1"/>
     <w:lsdException w:name="heading 2" w:semiHidden="1" w:uiPriority="9" w:unhideWhenUsed="1" w:qFormat="1"/>
@@ -6283,6 +6200,7 @@
     <w:lsdException w:name="HTML Sample" w:semiHidden="1" w:unhideWhenUsed="1"/>
     <w:lsdException w:name="HTML Typewriter" w:semiHidden="1" w:unhideWhenUsed="1"/>
     <w:lsdException w:name="HTML Variable" w:semiHidden="1" w:unhideWhenUsed="1"/>
+    <w:lsdException w:name="Normal Table" w:semiHidden="1" w:unhideWhenUsed="1"/>
     <w:lsdException w:name="annotation subject" w:semiHidden="1" w:unhideWhenUsed="1"/>
     <w:lsdException w:name="No List" w:semiHidden="1" w:unhideWhenUsed="1"/>
     <w:lsdException w:name="Outline List 1" w:semiHidden="1" w:unhideWhenUsed="1"/>
@@ -6328,9 +6246,11 @@
     <w:lsdException w:name="Table Subtle 1" w:semiHidden="1" w:unhideWhenUsed="1"/>
     <w:lsdException w:name="Table Subtle 2" w:semiHidden="1" w:unhideWhenUsed="1"/>
     <w:lsdException w:name="Table Web 1" w:semiHidden="1" w:unhideWhenUsed="1"/>
+    <w:lsdException w:name="Table Web 2" w:semiHidden="1" w:unhideWhenUsed="1"/>
     <w:lsdException w:name="Table Web 3" w:semiHidden="1" w:unhideWhenUsed="1"/>
     <w:lsdException w:name="Balloon Text" w:semiHidden="1" w:unhideWhenUsed="1"/>
     <w:lsdException w:name="Table Grid" w:uiPriority="39"/>
+    <w:lsdException w:name="Table Theme" w:semiHidden="1" w:unhideWhenUsed="1"/>
     <w:lsdException w:name="Placeholder Text" w:semiHidden="1"/>
     <w:lsdException w:name="No Spacing" w:uiPriority="1" w:qFormat="1"/>
     <w:lsdException w:name="Light Shading" w:uiPriority="60"/>
@@ -6547,8 +6467,6 @@
     <w:lsdException w:name="List Table 6 Colorful Accent 6" w:uiPriority="51"/>
     <w:lsdException w:name="List Table 7 Colorful Accent 6" w:uiPriority="52"/>
     <w:lsdException w:name="Mention" w:semiHidden="1" w:unhideWhenUsed="1"/>
-    <w:lsdException w:name="Smart Hyperlink" w:semiHidden="1" w:unhideWhenUsed="1"/>
-    <w:lsdException w:name="Hashtag" w:semiHidden="1" w:unhideWhenUsed="1"/>
   </w:latentStyles>
   <w:style w:type="paragraph" w:default="1" w:styleId="Normal">
     <w:name w:val="Normal"/>

</xml_diff>